<commit_message>
Updated ProjectDocumentation.docx with the newest Developments
</commit_message>
<xml_diff>
--- a/ProjectDocumentation.docx
+++ b/ProjectDocumentation.docx
@@ -1,6 +1,6 @@
 
 <file path=word/document.xml><?xml version="1.0" encoding="utf-8"?>
-<w:document xmlns:wpc="http://schemas.microsoft.com/office/word/2010/wordprocessingCanvas" xmlns:cx="http://schemas.microsoft.com/office/drawing/2014/chartex" xmlns:cx1="http://schemas.microsoft.com/office/drawing/2015/9/8/chartex" xmlns:cx2="http://schemas.microsoft.com/office/drawing/2015/10/21/chartex" xmlns:cx3="http://schemas.microsoft.com/office/drawing/2016/5/9/chartex" xmlns:cx4="http://schemas.microsoft.com/office/drawing/2016/5/10/chartex" xmlns:cx5="http://schemas.microsoft.com/office/drawing/2016/5/11/chartex" xmlns:cx6="http://schemas.microsoft.com/office/drawing/2016/5/12/chartex" xmlns:cx7="http://schemas.microsoft.com/office/drawing/2016/5/13/chartex" xmlns:cx8="http://schemas.microsoft.com/office/drawing/2016/5/14/chartex" xmlns:mc="http://schemas.openxmlformats.org/markup-compatibility/2006" xmlns:aink="http://schemas.microsoft.com/office/drawing/2016/ink" xmlns:am3d="http://schemas.microsoft.com/office/drawing/2017/model3d" xmlns:o="urn:schemas-microsoft-com:office:office" xmlns:r="http://schemas.openxmlformats.org/officeDocument/2006/relationships" xmlns:m="http://schemas.openxmlformats.org/officeDocument/2006/math" xmlns:v="urn:schemas-microsoft-com:vml" xmlns:wp14="http://schemas.microsoft.com/office/word/2010/wordprocessingDrawing" xmlns:wp="http://schemas.openxmlformats.org/drawingml/2006/wordprocessingDrawing" xmlns:w10="urn:schemas-microsoft-com:office:word" xmlns:w="http://schemas.openxmlformats.org/wordprocessingml/2006/main" xmlns:w14="http://schemas.microsoft.com/office/word/2010/wordml" xmlns:w15="http://schemas.microsoft.com/office/word/2012/wordml" xmlns:w16cid="http://schemas.microsoft.com/office/word/2016/wordml/cid" xmlns:w16se="http://schemas.microsoft.com/office/word/2015/wordml/symex" xmlns:wpg="http://schemas.microsoft.com/office/word/2010/wordprocessingGroup" xmlns:wpi="http://schemas.microsoft.com/office/word/2010/wordprocessingInk" xmlns:wne="http://schemas.microsoft.com/office/word/2006/wordml" xmlns:wps="http://schemas.microsoft.com/office/word/2010/wordprocessingShape" mc:Ignorable="w14 w15 w16se w16cid wp14">
+<w:document xmlns:wpc="http://schemas.microsoft.com/office/word/2010/wordprocessingCanvas" xmlns:cx="http://schemas.microsoft.com/office/drawing/2014/chartex" xmlns:cx1="http://schemas.microsoft.com/office/drawing/2015/9/8/chartex" xmlns:cx2="http://schemas.microsoft.com/office/drawing/2015/10/21/chartex" xmlns:cx3="http://schemas.microsoft.com/office/drawing/2016/5/9/chartex" xmlns:cx4="http://schemas.microsoft.com/office/drawing/2016/5/10/chartex" xmlns:cx5="http://schemas.microsoft.com/office/drawing/2016/5/11/chartex" xmlns:cx6="http://schemas.microsoft.com/office/drawing/2016/5/12/chartex" xmlns:cx7="http://schemas.microsoft.com/office/drawing/2016/5/13/chartex" xmlns:cx8="http://schemas.microsoft.com/office/drawing/2016/5/14/chartex" xmlns:mc="http://schemas.openxmlformats.org/markup-compatibility/2006" xmlns:aink="http://schemas.microsoft.com/office/drawing/2016/ink" xmlns:am3d="http://schemas.microsoft.com/office/drawing/2017/model3d" xmlns:o="urn:schemas-microsoft-com:office:office" xmlns:oel="http://schemas.microsoft.com/office/2019/extlst" xmlns:r="http://schemas.openxmlformats.org/officeDocument/2006/relationships" xmlns:m="http://schemas.openxmlformats.org/officeDocument/2006/math" xmlns:v="urn:schemas-microsoft-com:vml" xmlns:wp14="http://schemas.microsoft.com/office/word/2010/wordprocessingDrawing" xmlns:wp="http://schemas.openxmlformats.org/drawingml/2006/wordprocessingDrawing" xmlns:w10="urn:schemas-microsoft-com:office:word" xmlns:w="http://schemas.openxmlformats.org/wordprocessingml/2006/main" xmlns:w14="http://schemas.microsoft.com/office/word/2010/wordml" xmlns:w15="http://schemas.microsoft.com/office/word/2012/wordml" xmlns:w16cex="http://schemas.microsoft.com/office/word/2018/wordml/cex" xmlns:w16cid="http://schemas.microsoft.com/office/word/2016/wordml/cid" xmlns:w16="http://schemas.microsoft.com/office/word/2018/wordml" xmlns:w16sdtdh="http://schemas.microsoft.com/office/word/2020/wordml/sdtdatahash" xmlns:w16se="http://schemas.microsoft.com/office/word/2015/wordml/symex" xmlns:wpg="http://schemas.microsoft.com/office/word/2010/wordprocessingGroup" xmlns:wpi="http://schemas.microsoft.com/office/word/2010/wordprocessingInk" xmlns:wne="http://schemas.microsoft.com/office/word/2006/wordml" xmlns:wps="http://schemas.microsoft.com/office/word/2010/wordprocessingShape" mc:Ignorable="w14 w15 w16se w16cid w16 w16cex w16sdtdh wp14">
   <w:body>
     <w:p>
       <w:pPr>
@@ -186,7 +186,7 @@
                 <v:stroke joinstyle="miter"/>
                 <v:path gradientshapeok="t" o:connecttype="rect"/>
               </v:shapetype>
-              <v:shape id="Textfeld 2" o:spid="_x0000_s1026" type="#_x0000_t202" style="position:absolute;left:0;text-align:left;margin-left:11.4pt;margin-top:32.3pt;width:430.1pt;height:265.55pt;z-index:251659264;visibility:visible;mso-wrap-style:square;mso-width-percent:0;mso-height-percent:0;mso-wrap-distance-left:9pt;mso-wrap-distance-top:3.6pt;mso-wrap-distance-right:9pt;mso-wrap-distance-bottom:3.6pt;mso-position-horizontal:absolute;mso-position-horizontal-relative:text;mso-position-vertical:absolute;mso-position-vertical-relative:text;mso-width-percent:0;mso-height-percent:0;mso-width-relative:margin;mso-height-relative:margin;v-text-anchor:top" o:gfxdata="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">
+              <v:shape id="Textfeld 2" o:spid="_x0000_s1026" type="#_x0000_t202" style="position:absolute;left:0;text-align:left;margin-left:11.4pt;margin-top:32.3pt;width:430.1pt;height:265.55pt;z-index:251659264;visibility:visible;mso-wrap-style:square;mso-width-percent:0;mso-height-percent:0;mso-wrap-distance-left:9pt;mso-wrap-distance-top:3.6pt;mso-wrap-distance-right:9pt;mso-wrap-distance-bottom:3.6pt;mso-position-horizontal:absolute;mso-position-horizontal-relative:text;mso-position-vertical:absolute;mso-position-vertical-relative:text;mso-width-percent:0;mso-height-percent:0;mso-width-relative:margin;mso-height-relative:margin;v-text-anchor:top" o:gfxdata="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">
                 <v:textbox>
                   <w:txbxContent>
                     <w:p>
@@ -373,6 +373,16 @@
         </w:rPr>
         <w:t xml:space="preserve">, der </w:t>
       </w:r>
+      <w:r>
+        <w:rPr>
+          <w:rFonts w:ascii="Arial" w:hAnsi="Arial" w:cs="Arial"/>
+          <w:b/>
+          <w:bCs/>
+          <w:sz w:val="24"/>
+          <w:szCs w:val="24"/>
+        </w:rPr>
+        <w:t>!!!Datum der Erstellung!!! (</w:t>
+      </w:r>
       <w:proofErr w:type="spellStart"/>
       <w:proofErr w:type="gramStart"/>
       <w:r>
@@ -387,6 +397,16 @@
       </w:r>
       <w:proofErr w:type="spellEnd"/>
       <w:proofErr w:type="gramEnd"/>
+      <w:r>
+        <w:rPr>
+          <w:rFonts w:ascii="Arial" w:hAnsi="Arial" w:cs="Arial"/>
+          <w:b/>
+          <w:bCs/>
+          <w:sz w:val="24"/>
+          <w:szCs w:val="24"/>
+        </w:rPr>
+        <w:t>)</w:t>
+      </w:r>
     </w:p>
     <w:p>
       <w:pPr>
@@ -1305,8 +1325,6 @@
         </w:rPr>
         <w:t>Peter Hennig</w:t>
       </w:r>
-      <w:bookmarkStart w:id="1" w:name="_GoBack"/>
-      <w:bookmarkEnd w:id="1"/>
     </w:p>
     <w:p>
       <w:pPr>
@@ -1326,27 +1344,7 @@
           <w:sz w:val="24"/>
           <w:szCs w:val="24"/>
         </w:rPr>
-        <w:t>Hier werden in einem Fließtext die Rahmenbedingungen des Projekts erklärt: Klassenstufe, Teamzusammensetzung, Beschreibung der Corona-</w:t>
-      </w:r>
-      <w:proofErr w:type="spellStart"/>
-      <w:r>
-        <w:rPr>
-          <w:rFonts w:ascii="Arial" w:hAnsi="Arial" w:cs="Arial"/>
-          <w:color w:val="7F7F7F" w:themeColor="text1" w:themeTint="80"/>
-          <w:sz w:val="24"/>
-          <w:szCs w:val="24"/>
-        </w:rPr>
-        <w:t>Homeschooling</w:t>
-      </w:r>
-      <w:proofErr w:type="spellEnd"/>
-      <w:r>
-        <w:rPr>
-          <w:rFonts w:ascii="Arial" w:hAnsi="Arial" w:cs="Arial"/>
-          <w:color w:val="7F7F7F" w:themeColor="text1" w:themeTint="80"/>
-          <w:sz w:val="24"/>
-          <w:szCs w:val="24"/>
-        </w:rPr>
-        <w:t>-Situation, Zeitrahmen des Projekts</w:t>
+        <w:t>Hier werden in einem Fließtext die Rahmenbedingungen des Projekts erklärt: Klassenstufe, Teamzusammensetzung, Beschreibung der Corona-Homeschooling-Situation, Zeitrahmen des Projekts</w:t>
       </w:r>
       <w:r>
         <w:rPr>
@@ -1466,7 +1464,7 @@
           <w:szCs w:val="28"/>
         </w:rPr>
       </w:pPr>
-      <w:bookmarkStart w:id="2" w:name="_Toc62560857"/>
+      <w:bookmarkStart w:id="1" w:name="_Toc62560857"/>
       <w:r>
         <w:rPr>
           <w:rFonts w:ascii="Arial" w:hAnsi="Arial" w:cs="Arial"/>
@@ -1479,7 +1477,7 @@
         <w:lastRenderedPageBreak/>
         <w:t>Hauptteil</w:t>
       </w:r>
-      <w:bookmarkEnd w:id="2"/>
+      <w:bookmarkEnd w:id="1"/>
     </w:p>
     <w:p/>
     <w:p>
@@ -1498,7 +1496,7 @@
           <w:szCs w:val="24"/>
         </w:rPr>
       </w:pPr>
-      <w:bookmarkStart w:id="3" w:name="_Toc62560858"/>
+      <w:bookmarkStart w:id="2" w:name="_Toc62560858"/>
       <w:r>
         <w:rPr>
           <w:rFonts w:ascii="Arial" w:hAnsi="Arial" w:cs="Arial"/>
@@ -1510,7 +1508,7 @@
         </w:rPr>
         <w:t>Ziele des Projekts</w:t>
       </w:r>
-      <w:bookmarkEnd w:id="3"/>
+      <w:bookmarkEnd w:id="2"/>
     </w:p>
     <w:p>
       <w:pPr>
@@ -1530,7 +1528,17 @@
           <w:sz w:val="24"/>
           <w:szCs w:val="24"/>
         </w:rPr>
-        <w:t>Geschrieben von Monika Mustermann</w:t>
+        <w:t xml:space="preserve">Geschrieben von </w:t>
+      </w:r>
+      <w:r>
+        <w:rPr>
+          <w:rFonts w:ascii="Arial" w:hAnsi="Arial" w:cs="Arial"/>
+          <w:i/>
+          <w:iCs/>
+          <w:sz w:val="24"/>
+          <w:szCs w:val="24"/>
+        </w:rPr>
+        <w:t>Yannick Schuler</w:t>
       </w:r>
     </w:p>
     <w:p>
@@ -1615,7 +1623,7 @@
           <w:szCs w:val="24"/>
         </w:rPr>
       </w:pPr>
-      <w:bookmarkStart w:id="4" w:name="_Toc62560859"/>
+      <w:bookmarkStart w:id="3" w:name="_Toc62560859"/>
       <w:r>
         <w:rPr>
           <w:rFonts w:ascii="Arial" w:hAnsi="Arial" w:cs="Arial"/>
@@ -1627,7 +1635,7 @@
         </w:rPr>
         <w:t>Projektablauf</w:t>
       </w:r>
-      <w:bookmarkEnd w:id="4"/>
+      <w:bookmarkEnd w:id="3"/>
     </w:p>
     <w:p>
       <w:pPr>
@@ -1647,55 +1655,45 @@
           <w:sz w:val="24"/>
           <w:szCs w:val="24"/>
         </w:rPr>
-        <w:t>Geschrieben von Max Mustermann</w:t>
-      </w:r>
-    </w:p>
-    <w:p>
-      <w:pPr>
-        <w:rPr>
-          <w:rFonts w:ascii="Arial" w:hAnsi="Arial" w:cs="Arial"/>
-          <w:sz w:val="24"/>
-          <w:szCs w:val="24"/>
-        </w:rPr>
-      </w:pPr>
-    </w:p>
-    <w:p>
-      <w:pPr>
-        <w:rPr>
-          <w:rFonts w:ascii="Arial" w:hAnsi="Arial" w:cs="Arial"/>
-          <w:color w:val="7F7F7F" w:themeColor="text1" w:themeTint="80"/>
-          <w:sz w:val="24"/>
-          <w:szCs w:val="24"/>
-        </w:rPr>
-      </w:pPr>
-      <w:r>
-        <w:rPr>
-          <w:rFonts w:ascii="Arial" w:hAnsi="Arial" w:cs="Arial"/>
-          <w:color w:val="7F7F7F" w:themeColor="text1" w:themeTint="80"/>
-          <w:sz w:val="24"/>
-          <w:szCs w:val="24"/>
-        </w:rPr>
-        <w:t xml:space="preserve">In diesem Abschnitt wird der Ablauf des Projekts beschrieben. Dazu </w:t>
-      </w:r>
-      <w:proofErr w:type="gramStart"/>
-      <w:r>
-        <w:rPr>
-          <w:rFonts w:ascii="Arial" w:hAnsi="Arial" w:cs="Arial"/>
-          <w:color w:val="7F7F7F" w:themeColor="text1" w:themeTint="80"/>
-          <w:sz w:val="24"/>
-          <w:szCs w:val="24"/>
-        </w:rPr>
-        <w:t>zählt</w:t>
-      </w:r>
-      <w:proofErr w:type="gramEnd"/>
-      <w:r>
-        <w:rPr>
-          <w:rFonts w:ascii="Arial" w:hAnsi="Arial" w:cs="Arial"/>
-          <w:color w:val="7F7F7F" w:themeColor="text1" w:themeTint="80"/>
-          <w:sz w:val="24"/>
-          <w:szCs w:val="24"/>
-        </w:rPr>
-        <w:t xml:space="preserve"> die Beschreibung der Aufgabenverteilung und der Ablauf des Projekts Woche für Woche:</w:t>
+        <w:t xml:space="preserve">Geschrieben von </w:t>
+      </w:r>
+      <w:r>
+        <w:rPr>
+          <w:rFonts w:ascii="Arial" w:hAnsi="Arial" w:cs="Arial"/>
+          <w:i/>
+          <w:iCs/>
+          <w:sz w:val="24"/>
+          <w:szCs w:val="24"/>
+        </w:rPr>
+        <w:t>Peter Hennig</w:t>
+      </w:r>
+    </w:p>
+    <w:p>
+      <w:pPr>
+        <w:rPr>
+          <w:rFonts w:ascii="Arial" w:hAnsi="Arial" w:cs="Arial"/>
+          <w:sz w:val="24"/>
+          <w:szCs w:val="24"/>
+        </w:rPr>
+      </w:pPr>
+    </w:p>
+    <w:p>
+      <w:pPr>
+        <w:rPr>
+          <w:rFonts w:ascii="Arial" w:hAnsi="Arial" w:cs="Arial"/>
+          <w:color w:val="7F7F7F" w:themeColor="text1" w:themeTint="80"/>
+          <w:sz w:val="24"/>
+          <w:szCs w:val="24"/>
+        </w:rPr>
+      </w:pPr>
+      <w:r>
+        <w:rPr>
+          <w:rFonts w:ascii="Arial" w:hAnsi="Arial" w:cs="Arial"/>
+          <w:color w:val="7F7F7F" w:themeColor="text1" w:themeTint="80"/>
+          <w:sz w:val="24"/>
+          <w:szCs w:val="24"/>
+        </w:rPr>
+        <w:t>In diesem Abschnitt wird der Ablauf des Projekts beschrieben. Dazu zählt die Beschreibung der Aufgabenverteilung und der Ablauf des Projekts Woche für Woche:</w:t>
       </w:r>
     </w:p>
     <w:p>
@@ -1736,33 +1734,456 @@
           <w:szCs w:val="24"/>
           <w:u w:val="single"/>
         </w:rPr>
-        <w:t xml:space="preserve">Woche 1: </w:t>
+        <w:t>Woche 1:</w:t>
+      </w:r>
+      <w:r>
+        <w:rPr>
+          <w:rFonts w:ascii="Arial" w:hAnsi="Arial" w:cs="Arial"/>
+          <w:b/>
+          <w:bCs/>
+          <w:sz w:val="24"/>
+          <w:szCs w:val="24"/>
+          <w:u w:val="single"/>
+        </w:rPr>
+        <w:t xml:space="preserve"> Do 1.Dez</w:t>
+      </w:r>
+      <w:r>
+        <w:rPr>
+          <w:rFonts w:ascii="Arial" w:hAnsi="Arial" w:cs="Arial"/>
+          <w:b/>
+          <w:bCs/>
+          <w:sz w:val="24"/>
+          <w:szCs w:val="24"/>
+          <w:u w:val="single"/>
+        </w:rPr>
+        <w:t xml:space="preserve"> bis </w:t>
+      </w:r>
+      <w:r>
+        <w:rPr>
+          <w:rFonts w:ascii="Arial" w:hAnsi="Arial" w:cs="Arial"/>
+          <w:b/>
+          <w:bCs/>
+          <w:sz w:val="24"/>
+          <w:szCs w:val="24"/>
+          <w:u w:val="single"/>
+        </w:rPr>
+        <w:t>Fr 2.Dez</w:t>
+      </w:r>
+    </w:p>
+    <w:p>
+      <w:pPr>
+        <w:pStyle w:val="Listenabsatz"/>
+        <w:numPr>
+          <w:ilvl w:val="0"/>
+          <w:numId w:val="4"/>
+        </w:numPr>
+        <w:rPr>
+          <w:rFonts w:ascii="Arial" w:hAnsi="Arial" w:cs="Arial"/>
+          <w:color w:val="7F7F7F" w:themeColor="text1" w:themeTint="80"/>
+          <w:sz w:val="24"/>
+          <w:szCs w:val="24"/>
+        </w:rPr>
+      </w:pPr>
+      <w:r>
+        <w:rPr>
+          <w:rFonts w:ascii="Arial" w:hAnsi="Arial" w:cs="Arial"/>
+          <w:color w:val="7F7F7F" w:themeColor="text1" w:themeTint="80"/>
+          <w:sz w:val="24"/>
+          <w:szCs w:val="24"/>
+        </w:rPr>
+        <w:t>Grundgerüst des Autos aufgebaut.</w:t>
+      </w:r>
+    </w:p>
+    <w:p>
+      <w:pPr>
+        <w:pStyle w:val="Listenabsatz"/>
+        <w:numPr>
+          <w:ilvl w:val="0"/>
+          <w:numId w:val="4"/>
+        </w:numPr>
+        <w:rPr>
+          <w:rFonts w:ascii="Arial" w:hAnsi="Arial" w:cs="Arial"/>
+          <w:color w:val="7F7F7F" w:themeColor="text1" w:themeTint="80"/>
+          <w:sz w:val="24"/>
+          <w:szCs w:val="24"/>
+        </w:rPr>
+      </w:pPr>
+      <w:r>
+        <w:rPr>
+          <w:rFonts w:ascii="Arial" w:hAnsi="Arial" w:cs="Arial"/>
+          <w:color w:val="7F7F7F" w:themeColor="text1" w:themeTint="80"/>
+          <w:sz w:val="24"/>
+          <w:szCs w:val="24"/>
+        </w:rPr>
+        <w:t xml:space="preserve">Angefangen, die Motoren mit dem L298N </w:t>
       </w:r>
       <w:proofErr w:type="spellStart"/>
       <w:r>
         <w:rPr>
           <w:rFonts w:ascii="Arial" w:hAnsi="Arial" w:cs="Arial"/>
+          <w:color w:val="7F7F7F" w:themeColor="text1" w:themeTint="80"/>
+          <w:sz w:val="24"/>
+          <w:szCs w:val="24"/>
+        </w:rPr>
+        <w:t>Motorshield</w:t>
+      </w:r>
+      <w:proofErr w:type="spellEnd"/>
+      <w:r>
+        <w:rPr>
+          <w:rFonts w:ascii="Arial" w:hAnsi="Arial" w:cs="Arial"/>
+          <w:color w:val="7F7F7F" w:themeColor="text1" w:themeTint="80"/>
+          <w:sz w:val="24"/>
+          <w:szCs w:val="24"/>
+        </w:rPr>
+        <w:t xml:space="preserve"> anzusteuern</w:t>
+      </w:r>
+    </w:p>
+    <w:p>
+      <w:pPr>
+        <w:rPr>
+          <w:rFonts w:ascii="Arial" w:hAnsi="Arial" w:cs="Arial"/>
           <w:b/>
           <w:bCs/>
           <w:sz w:val="24"/>
           <w:szCs w:val="24"/>
           <w:u w:val="single"/>
         </w:rPr>
-        <w:t>DatumXY</w:t>
+      </w:pPr>
+    </w:p>
+    <w:p>
+      <w:pPr>
+        <w:rPr>
+          <w:rFonts w:ascii="Arial" w:hAnsi="Arial" w:cs="Arial"/>
+          <w:b/>
+          <w:bCs/>
+          <w:sz w:val="24"/>
+          <w:szCs w:val="24"/>
+          <w:u w:val="single"/>
+        </w:rPr>
+      </w:pPr>
+      <w:r>
+        <w:rPr>
+          <w:rFonts w:ascii="Arial" w:hAnsi="Arial" w:cs="Arial"/>
+          <w:b/>
+          <w:bCs/>
+          <w:sz w:val="24"/>
+          <w:szCs w:val="24"/>
+          <w:u w:val="single"/>
+        </w:rPr>
+        <w:t>Beispiel, wie eine Woche dokumentiert werden soll:</w:t>
+      </w:r>
+    </w:p>
+    <w:p>
+      <w:pPr>
+        <w:rPr>
+          <w:rFonts w:ascii="Arial" w:hAnsi="Arial" w:cs="Arial"/>
+          <w:color w:val="7F7F7F" w:themeColor="text1" w:themeTint="80"/>
+          <w:sz w:val="24"/>
+          <w:szCs w:val="24"/>
+        </w:rPr>
+      </w:pPr>
+      <w:r>
+        <w:rPr>
+          <w:rFonts w:ascii="Arial" w:hAnsi="Arial" w:cs="Arial"/>
+          <w:color w:val="7F7F7F" w:themeColor="text1" w:themeTint="80"/>
+          <w:sz w:val="24"/>
+          <w:szCs w:val="24"/>
+        </w:rPr>
+        <w:t>Ergebnisse aus der Teambesprechung (Daily-</w:t>
+      </w:r>
+      <w:proofErr w:type="spellStart"/>
+      <w:r>
+        <w:rPr>
+          <w:rFonts w:ascii="Arial" w:hAnsi="Arial" w:cs="Arial"/>
+          <w:color w:val="7F7F7F" w:themeColor="text1" w:themeTint="80"/>
+          <w:sz w:val="24"/>
+          <w:szCs w:val="24"/>
+        </w:rPr>
+        <w:t>Syrum</w:t>
       </w:r>
       <w:proofErr w:type="spellEnd"/>
       <w:r>
         <w:rPr>
           <w:rFonts w:ascii="Arial" w:hAnsi="Arial" w:cs="Arial"/>
+          <w:color w:val="7F7F7F" w:themeColor="text1" w:themeTint="80"/>
+          <w:sz w:val="24"/>
+          <w:szCs w:val="24"/>
+        </w:rPr>
+        <w:t>).</w:t>
+      </w:r>
+    </w:p>
+    <w:p>
+      <w:pPr>
+        <w:rPr>
+          <w:rFonts w:ascii="Arial" w:hAnsi="Arial" w:cs="Arial"/>
+          <w:color w:val="7F7F7F" w:themeColor="text1" w:themeTint="80"/>
+          <w:sz w:val="24"/>
+          <w:szCs w:val="24"/>
+        </w:rPr>
+      </w:pPr>
+      <w:r>
+        <w:rPr>
+          <w:rFonts w:ascii="Arial" w:hAnsi="Arial" w:cs="Arial"/>
+          <w:color w:val="7F7F7F" w:themeColor="text1" w:themeTint="80"/>
+          <w:sz w:val="24"/>
+          <w:szCs w:val="24"/>
+        </w:rPr>
+        <w:t xml:space="preserve">Beschreibung der Aufgabenverteilung, der </w:t>
+      </w:r>
+      <w:proofErr w:type="spellStart"/>
+      <w:r>
+        <w:rPr>
+          <w:rFonts w:ascii="Arial" w:hAnsi="Arial" w:cs="Arial"/>
+          <w:color w:val="7F7F7F" w:themeColor="text1" w:themeTint="80"/>
+          <w:sz w:val="24"/>
+          <w:szCs w:val="24"/>
+        </w:rPr>
+        <w:t>To-Do´s</w:t>
+      </w:r>
+      <w:proofErr w:type="spellEnd"/>
+      <w:r>
+        <w:rPr>
+          <w:rFonts w:ascii="Arial" w:hAnsi="Arial" w:cs="Arial"/>
+          <w:color w:val="7F7F7F" w:themeColor="text1" w:themeTint="80"/>
+          <w:sz w:val="24"/>
+          <w:szCs w:val="24"/>
+        </w:rPr>
+        <w:t xml:space="preserve"> und der Ergebnisse dieser Woche. </w:t>
+      </w:r>
+    </w:p>
+    <w:p>
+      <w:pPr>
+        <w:rPr>
+          <w:rFonts w:ascii="Arial" w:hAnsi="Arial" w:cs="Arial"/>
+          <w:color w:val="7F7F7F" w:themeColor="text1" w:themeTint="80"/>
+          <w:sz w:val="24"/>
+          <w:szCs w:val="24"/>
+        </w:rPr>
+      </w:pPr>
+      <w:r>
+        <w:rPr>
+          <w:rFonts w:ascii="Arial" w:hAnsi="Arial" w:cs="Arial"/>
+          <w:color w:val="7F7F7F" w:themeColor="text1" w:themeTint="80"/>
+          <w:sz w:val="24"/>
+          <w:szCs w:val="24"/>
+        </w:rPr>
+        <w:t xml:space="preserve">Dies wird durch Screenshots des </w:t>
+      </w:r>
+      <w:proofErr w:type="spellStart"/>
+      <w:r>
+        <w:rPr>
+          <w:rFonts w:ascii="Arial" w:hAnsi="Arial" w:cs="Arial"/>
+          <w:color w:val="7F7F7F" w:themeColor="text1" w:themeTint="80"/>
+          <w:sz w:val="24"/>
+          <w:szCs w:val="24"/>
+        </w:rPr>
+        <w:t>Scrum</w:t>
+      </w:r>
+      <w:proofErr w:type="spellEnd"/>
+      <w:r>
+        <w:rPr>
+          <w:rFonts w:ascii="Arial" w:hAnsi="Arial" w:cs="Arial"/>
+          <w:color w:val="7F7F7F" w:themeColor="text1" w:themeTint="80"/>
+          <w:sz w:val="24"/>
+          <w:szCs w:val="24"/>
+        </w:rPr>
+        <w:t xml:space="preserve">-Boards, geschriebenen Programmen oder Teilprogrammen und evtl. Fotos ergänzt </w:t>
+      </w:r>
+    </w:p>
+    <w:p>
+      <w:pPr>
+        <w:rPr>
+          <w:rFonts w:ascii="Arial" w:hAnsi="Arial" w:cs="Arial"/>
+          <w:color w:val="7F7F7F" w:themeColor="text1" w:themeTint="80"/>
+          <w:sz w:val="24"/>
+          <w:szCs w:val="24"/>
+        </w:rPr>
+      </w:pPr>
+      <w:r>
+        <w:rPr>
+          <w:rFonts w:ascii="Arial" w:hAnsi="Arial" w:cs="Arial"/>
+          <w:color w:val="7F7F7F" w:themeColor="text1" w:themeTint="80"/>
+          <w:sz w:val="24"/>
+          <w:szCs w:val="24"/>
+        </w:rPr>
+        <w:t xml:space="preserve">Probleme bei der Umsetzung, Lösung der Probleme, mögliche Planänderungen aufgrund aufgetretener Probleme. </w:t>
+      </w:r>
+    </w:p>
+    <w:p>
+      <w:pPr>
+        <w:rPr>
+          <w:rFonts w:ascii="Arial" w:hAnsi="Arial" w:cs="Arial"/>
+          <w:sz w:val="24"/>
+          <w:szCs w:val="24"/>
+        </w:rPr>
+      </w:pPr>
+    </w:p>
+    <w:p>
+      <w:pPr>
+        <w:rPr>
+          <w:rFonts w:ascii="Arial" w:hAnsi="Arial" w:cs="Arial"/>
           <w:b/>
           <w:bCs/>
           <w:sz w:val="24"/>
           <w:szCs w:val="24"/>
           <w:u w:val="single"/>
         </w:rPr>
+      </w:pPr>
+      <w:r>
+        <w:rPr>
+          <w:rFonts w:ascii="Arial" w:hAnsi="Arial" w:cs="Arial"/>
+          <w:b/>
+          <w:bCs/>
+          <w:sz w:val="24"/>
+          <w:szCs w:val="24"/>
+          <w:u w:val="single"/>
+        </w:rPr>
+        <w:t>Woche 2:</w:t>
+      </w:r>
+      <w:r>
+        <w:rPr>
+          <w:rFonts w:ascii="Arial" w:hAnsi="Arial" w:cs="Arial"/>
+          <w:b/>
+          <w:bCs/>
+          <w:sz w:val="24"/>
+          <w:szCs w:val="24"/>
+          <w:u w:val="single"/>
+        </w:rPr>
+        <w:t xml:space="preserve"> </w:t>
+      </w:r>
+      <w:r>
+        <w:rPr>
+          <w:rFonts w:ascii="Arial" w:hAnsi="Arial" w:cs="Arial"/>
+          <w:b/>
+          <w:bCs/>
+          <w:sz w:val="24"/>
+          <w:szCs w:val="24"/>
+          <w:u w:val="single"/>
+        </w:rPr>
+        <w:t xml:space="preserve">Do 8.Dez </w:t>
+      </w:r>
+      <w:r>
+        <w:rPr>
+          <w:rFonts w:ascii="Arial" w:hAnsi="Arial" w:cs="Arial"/>
+          <w:b/>
+          <w:bCs/>
+          <w:sz w:val="24"/>
+          <w:szCs w:val="24"/>
+          <w:u w:val="single"/>
+        </w:rPr>
+        <w:t xml:space="preserve">bis </w:t>
+      </w:r>
+      <w:r>
+        <w:rPr>
+          <w:rFonts w:ascii="Arial" w:hAnsi="Arial" w:cs="Arial"/>
+          <w:b/>
+          <w:bCs/>
+          <w:sz w:val="24"/>
+          <w:szCs w:val="24"/>
+          <w:u w:val="single"/>
+        </w:rPr>
+        <w:t>Fr 9.Dez</w:t>
+      </w:r>
+    </w:p>
+    <w:p>
+      <w:pPr>
+        <w:pStyle w:val="Listenabsatz"/>
+        <w:numPr>
+          <w:ilvl w:val="0"/>
+          <w:numId w:val="4"/>
+        </w:numPr>
+        <w:rPr>
+          <w:rFonts w:ascii="Arial" w:hAnsi="Arial" w:cs="Arial"/>
+          <w:sz w:val="24"/>
+          <w:szCs w:val="24"/>
+        </w:rPr>
+      </w:pPr>
+      <w:r>
+        <w:rPr>
+          <w:rFonts w:ascii="Arial" w:hAnsi="Arial" w:cs="Arial"/>
+          <w:sz w:val="24"/>
+          <w:szCs w:val="24"/>
+        </w:rPr>
+        <w:t>Prototype außerhalb des Autos aufgebaut, um einzelne Features/Sensoren ohne kompletten Aufbau des Autos zu testen</w:t>
+      </w:r>
+    </w:p>
+    <w:p>
+      <w:pPr>
+        <w:pStyle w:val="Listenabsatz"/>
+        <w:numPr>
+          <w:ilvl w:val="0"/>
+          <w:numId w:val="4"/>
+        </w:numPr>
+        <w:rPr>
+          <w:rFonts w:ascii="Arial" w:hAnsi="Arial" w:cs="Arial"/>
+          <w:sz w:val="24"/>
+          <w:szCs w:val="24"/>
+        </w:rPr>
+      </w:pPr>
+      <w:r>
+        <w:rPr>
+          <w:rFonts w:ascii="Arial" w:hAnsi="Arial" w:cs="Arial"/>
+          <w:sz w:val="24"/>
+          <w:szCs w:val="24"/>
+        </w:rPr>
+        <w:t>Do: Prototype kann einen separaten Test-Motor ansteuern</w:t>
+      </w:r>
+    </w:p>
+    <w:p>
+      <w:pPr>
+        <w:rPr>
+          <w:rFonts w:ascii="Arial" w:hAnsi="Arial" w:cs="Arial"/>
+          <w:b/>
+          <w:bCs/>
+          <w:sz w:val="24"/>
+          <w:szCs w:val="24"/>
+          <w:u w:val="single"/>
+        </w:rPr>
+      </w:pPr>
+      <w:r>
+        <w:rPr>
+          <w:rFonts w:ascii="Arial" w:hAnsi="Arial" w:cs="Arial"/>
+          <w:b/>
+          <w:bCs/>
+          <w:sz w:val="24"/>
+          <w:szCs w:val="24"/>
+          <w:u w:val="single"/>
+        </w:rPr>
+        <w:t>Woche 3:</w:t>
+      </w:r>
+      <w:r>
+        <w:rPr>
+          <w:rFonts w:ascii="Arial" w:hAnsi="Arial" w:cs="Arial"/>
+          <w:b/>
+          <w:bCs/>
+          <w:sz w:val="24"/>
+          <w:szCs w:val="24"/>
+          <w:u w:val="single"/>
+        </w:rPr>
+        <w:t xml:space="preserve"> </w:t>
+      </w:r>
+      <w:r>
+        <w:rPr>
+          <w:rFonts w:ascii="Arial" w:hAnsi="Arial" w:cs="Arial"/>
+          <w:b/>
+          <w:bCs/>
+          <w:sz w:val="24"/>
+          <w:szCs w:val="24"/>
+          <w:u w:val="single"/>
+        </w:rPr>
+        <w:t>Do 15.Dez</w:t>
+      </w:r>
+      <w:r>
+        <w:rPr>
+          <w:rFonts w:ascii="Arial" w:hAnsi="Arial" w:cs="Arial"/>
+          <w:b/>
+          <w:bCs/>
+          <w:sz w:val="24"/>
+          <w:szCs w:val="24"/>
+          <w:u w:val="single"/>
+        </w:rPr>
         <w:t xml:space="preserve"> bis </w:t>
       </w:r>
-      <w:proofErr w:type="spellStart"/>
       <w:r>
         <w:rPr>
           <w:rFonts w:ascii="Arial" w:hAnsi="Arial" w:cs="Arial"/>
@@ -1772,154 +2193,8 @@
           <w:szCs w:val="24"/>
           <w:u w:val="single"/>
         </w:rPr>
-        <w:t>DatumXY</w:t>
-      </w:r>
-      <w:proofErr w:type="spellEnd"/>
-    </w:p>
-    <w:p>
-      <w:pPr>
-        <w:rPr>
-          <w:rFonts w:ascii="Arial" w:hAnsi="Arial" w:cs="Arial"/>
-          <w:color w:val="7F7F7F" w:themeColor="text1" w:themeTint="80"/>
-          <w:sz w:val="24"/>
-          <w:szCs w:val="24"/>
-        </w:rPr>
-      </w:pPr>
-      <w:r>
-        <w:rPr>
-          <w:rFonts w:ascii="Arial" w:hAnsi="Arial" w:cs="Arial"/>
-          <w:color w:val="7F7F7F" w:themeColor="text1" w:themeTint="80"/>
-          <w:sz w:val="24"/>
-          <w:szCs w:val="24"/>
-        </w:rPr>
-        <w:t>Ergebnisse aus der Teambesprechung (Daily-</w:t>
-      </w:r>
-      <w:proofErr w:type="spellStart"/>
-      <w:r>
-        <w:rPr>
-          <w:rFonts w:ascii="Arial" w:hAnsi="Arial" w:cs="Arial"/>
-          <w:color w:val="7F7F7F" w:themeColor="text1" w:themeTint="80"/>
-          <w:sz w:val="24"/>
-          <w:szCs w:val="24"/>
-        </w:rPr>
-        <w:t>Syrum</w:t>
-      </w:r>
-      <w:proofErr w:type="spellEnd"/>
-      <w:r>
-        <w:rPr>
-          <w:rFonts w:ascii="Arial" w:hAnsi="Arial" w:cs="Arial"/>
-          <w:color w:val="7F7F7F" w:themeColor="text1" w:themeTint="80"/>
-          <w:sz w:val="24"/>
-          <w:szCs w:val="24"/>
-        </w:rPr>
-        <w:t>).</w:t>
-      </w:r>
-    </w:p>
-    <w:p>
-      <w:pPr>
-        <w:rPr>
-          <w:rFonts w:ascii="Arial" w:hAnsi="Arial" w:cs="Arial"/>
-          <w:color w:val="7F7F7F" w:themeColor="text1" w:themeTint="80"/>
-          <w:sz w:val="24"/>
-          <w:szCs w:val="24"/>
-        </w:rPr>
-      </w:pPr>
-      <w:r>
-        <w:rPr>
-          <w:rFonts w:ascii="Arial" w:hAnsi="Arial" w:cs="Arial"/>
-          <w:color w:val="7F7F7F" w:themeColor="text1" w:themeTint="80"/>
-          <w:sz w:val="24"/>
-          <w:szCs w:val="24"/>
-        </w:rPr>
-        <w:t xml:space="preserve">Beschreibung der Aufgabenverteilung, der </w:t>
-      </w:r>
-      <w:proofErr w:type="spellStart"/>
-      <w:r>
-        <w:rPr>
-          <w:rFonts w:ascii="Arial" w:hAnsi="Arial" w:cs="Arial"/>
-          <w:color w:val="7F7F7F" w:themeColor="text1" w:themeTint="80"/>
-          <w:sz w:val="24"/>
-          <w:szCs w:val="24"/>
-        </w:rPr>
-        <w:t>To-Do´s</w:t>
-      </w:r>
-      <w:proofErr w:type="spellEnd"/>
-      <w:r>
-        <w:rPr>
-          <w:rFonts w:ascii="Arial" w:hAnsi="Arial" w:cs="Arial"/>
-          <w:color w:val="7F7F7F" w:themeColor="text1" w:themeTint="80"/>
-          <w:sz w:val="24"/>
-          <w:szCs w:val="24"/>
-        </w:rPr>
-        <w:t xml:space="preserve"> und der Ergebnisse dieser Woche. </w:t>
-      </w:r>
-    </w:p>
-    <w:p>
-      <w:pPr>
-        <w:rPr>
-          <w:rFonts w:ascii="Arial" w:hAnsi="Arial" w:cs="Arial"/>
-          <w:color w:val="7F7F7F" w:themeColor="text1" w:themeTint="80"/>
-          <w:sz w:val="24"/>
-          <w:szCs w:val="24"/>
-        </w:rPr>
-      </w:pPr>
-      <w:r>
-        <w:rPr>
-          <w:rFonts w:ascii="Arial" w:hAnsi="Arial" w:cs="Arial"/>
-          <w:color w:val="7F7F7F" w:themeColor="text1" w:themeTint="80"/>
-          <w:sz w:val="24"/>
-          <w:szCs w:val="24"/>
-        </w:rPr>
-        <w:t xml:space="preserve">Dies wird durch Screenshots des </w:t>
-      </w:r>
-      <w:proofErr w:type="spellStart"/>
-      <w:r>
-        <w:rPr>
-          <w:rFonts w:ascii="Arial" w:hAnsi="Arial" w:cs="Arial"/>
-          <w:color w:val="7F7F7F" w:themeColor="text1" w:themeTint="80"/>
-          <w:sz w:val="24"/>
-          <w:szCs w:val="24"/>
-        </w:rPr>
-        <w:t>Scrum</w:t>
-      </w:r>
-      <w:proofErr w:type="spellEnd"/>
-      <w:r>
-        <w:rPr>
-          <w:rFonts w:ascii="Arial" w:hAnsi="Arial" w:cs="Arial"/>
-          <w:color w:val="7F7F7F" w:themeColor="text1" w:themeTint="80"/>
-          <w:sz w:val="24"/>
-          <w:szCs w:val="24"/>
-        </w:rPr>
-        <w:t xml:space="preserve">-Boards, geschriebenen Programmen oder Teilprogrammen und evtl. Fotos ergänzt </w:t>
-      </w:r>
-    </w:p>
-    <w:p>
-      <w:pPr>
-        <w:rPr>
-          <w:rFonts w:ascii="Arial" w:hAnsi="Arial" w:cs="Arial"/>
-          <w:color w:val="7F7F7F" w:themeColor="text1" w:themeTint="80"/>
-          <w:sz w:val="24"/>
-          <w:szCs w:val="24"/>
-        </w:rPr>
-      </w:pPr>
-      <w:r>
-        <w:rPr>
-          <w:rFonts w:ascii="Arial" w:hAnsi="Arial" w:cs="Arial"/>
-          <w:color w:val="7F7F7F" w:themeColor="text1" w:themeTint="80"/>
-          <w:sz w:val="24"/>
-          <w:szCs w:val="24"/>
-        </w:rPr>
-        <w:t xml:space="preserve">Probleme bei der Umsetzung, Lösung der Probleme, mögliche Planänderungen aufgrund aufgetretener Probleme. </w:t>
-      </w:r>
-    </w:p>
-    <w:p>
-      <w:pPr>
-        <w:rPr>
-          <w:rFonts w:ascii="Arial" w:hAnsi="Arial" w:cs="Arial"/>
-          <w:sz w:val="24"/>
-          <w:szCs w:val="24"/>
-        </w:rPr>
-      </w:pPr>
+        <w:t>Fr 16.Dez</w:t>
+      </w:r>
     </w:p>
     <w:p>
       <w:pPr>
@@ -1932,7 +2207,18 @@
           <w:u w:val="single"/>
         </w:rPr>
       </w:pPr>
-      <w:r>
+    </w:p>
+    <w:p>
+      <w:pPr>
+        <w:rPr>
+          <w:rFonts w:ascii="Arial" w:hAnsi="Arial" w:cs="Arial"/>
+          <w:sz w:val="24"/>
+          <w:szCs w:val="24"/>
+        </w:rPr>
+      </w:pPr>
+    </w:p>
+    <w:p>
+      <w:pPr>
         <w:rPr>
           <w:rFonts w:ascii="Arial" w:hAnsi="Arial" w:cs="Arial"/>
           <w:b/>
@@ -1941,8 +2227,7 @@
           <w:szCs w:val="24"/>
           <w:u w:val="single"/>
         </w:rPr>
-        <w:t>Woche 2:</w:t>
-      </w:r>
+      </w:pPr>
       <w:r>
         <w:rPr>
           <w:rFonts w:ascii="Arial" w:hAnsi="Arial" w:cs="Arial"/>
@@ -1952,9 +2237,19 @@
           <w:szCs w:val="24"/>
           <w:u w:val="single"/>
         </w:rPr>
+        <w:t>Woche 4:</w:t>
+      </w:r>
+      <w:r>
+        <w:rPr>
+          <w:rFonts w:ascii="Arial" w:hAnsi="Arial" w:cs="Arial"/>
+          <w:b/>
+          <w:bCs/>
+          <w:sz w:val="24"/>
+          <w:szCs w:val="24"/>
+          <w:u w:val="single"/>
+        </w:rPr>
         <w:t xml:space="preserve"> </w:t>
       </w:r>
-      <w:proofErr w:type="spellStart"/>
       <w:r>
         <w:rPr>
           <w:rFonts w:ascii="Arial" w:hAnsi="Arial" w:cs="Arial"/>
@@ -1964,9 +2259,8 @@
           <w:szCs w:val="24"/>
           <w:u w:val="single"/>
         </w:rPr>
-        <w:t>DatumXY</w:t>
-      </w:r>
-      <w:proofErr w:type="spellEnd"/>
+        <w:t xml:space="preserve">Do 12.Dez </w:t>
+      </w:r>
       <w:r>
         <w:rPr>
           <w:rFonts w:ascii="Arial" w:hAnsi="Arial" w:cs="Arial"/>
@@ -1976,9 +2270,8 @@
           <w:szCs w:val="24"/>
           <w:u w:val="single"/>
         </w:rPr>
-        <w:t xml:space="preserve"> bis </w:t>
-      </w:r>
-      <w:proofErr w:type="spellStart"/>
+        <w:t xml:space="preserve">bis </w:t>
+      </w:r>
       <w:r>
         <w:rPr>
           <w:rFonts w:ascii="Arial" w:hAnsi="Arial" w:cs="Arial"/>
@@ -1988,248 +2281,7 @@
           <w:szCs w:val="24"/>
           <w:u w:val="single"/>
         </w:rPr>
-        <w:t>DatumXY</w:t>
-      </w:r>
-      <w:proofErr w:type="spellEnd"/>
-      <w:r>
-        <w:rPr>
-          <w:rFonts w:ascii="Arial" w:hAnsi="Arial" w:cs="Arial"/>
-          <w:b/>
-          <w:bCs/>
-          <w:sz w:val="24"/>
-          <w:szCs w:val="24"/>
-          <w:u w:val="single"/>
-        </w:rPr>
-        <w:t xml:space="preserve"> </w:t>
-      </w:r>
-    </w:p>
-    <w:p>
-      <w:pPr>
-        <w:rPr>
-          <w:rFonts w:ascii="Arial" w:hAnsi="Arial" w:cs="Arial"/>
-          <w:color w:val="7F7F7F" w:themeColor="text1" w:themeTint="80"/>
-          <w:sz w:val="24"/>
-          <w:szCs w:val="24"/>
-        </w:rPr>
-      </w:pPr>
-      <w:r>
-        <w:rPr>
-          <w:rFonts w:ascii="Arial" w:hAnsi="Arial" w:cs="Arial"/>
-          <w:color w:val="7F7F7F" w:themeColor="text1" w:themeTint="80"/>
-          <w:sz w:val="24"/>
-          <w:szCs w:val="24"/>
-        </w:rPr>
-        <w:t>(</w:t>
-      </w:r>
-      <w:r>
-        <w:rPr>
-          <w:rFonts w:ascii="Arial" w:hAnsi="Arial" w:cs="Arial"/>
-          <w:color w:val="7F7F7F" w:themeColor="text1" w:themeTint="80"/>
-          <w:sz w:val="24"/>
-          <w:szCs w:val="24"/>
-        </w:rPr>
-        <w:t>aufgebaut</w:t>
-      </w:r>
-      <w:r>
-        <w:rPr>
-          <w:rFonts w:ascii="Arial" w:hAnsi="Arial" w:cs="Arial"/>
-          <w:color w:val="7F7F7F" w:themeColor="text1" w:themeTint="80"/>
-          <w:sz w:val="24"/>
-          <w:szCs w:val="24"/>
-        </w:rPr>
-        <w:t xml:space="preserve"> wie Woche 1)</w:t>
-      </w:r>
-      <w:r>
-        <w:rPr>
-          <w:rFonts w:ascii="Arial" w:hAnsi="Arial" w:cs="Arial"/>
-          <w:color w:val="7F7F7F" w:themeColor="text1" w:themeTint="80"/>
-          <w:sz w:val="24"/>
-          <w:szCs w:val="24"/>
-        </w:rPr>
-        <w:t xml:space="preserve"> </w:t>
-      </w:r>
-    </w:p>
-    <w:p>
-      <w:pPr>
-        <w:rPr>
-          <w:rFonts w:ascii="Arial" w:hAnsi="Arial" w:cs="Arial"/>
-          <w:sz w:val="24"/>
-          <w:szCs w:val="24"/>
-        </w:rPr>
-      </w:pPr>
-    </w:p>
-    <w:p>
-      <w:pPr>
-        <w:rPr>
-          <w:rFonts w:ascii="Arial" w:hAnsi="Arial" w:cs="Arial"/>
-          <w:b/>
-          <w:bCs/>
-          <w:sz w:val="24"/>
-          <w:szCs w:val="24"/>
-          <w:u w:val="single"/>
-        </w:rPr>
-      </w:pPr>
-      <w:r>
-        <w:rPr>
-          <w:rFonts w:ascii="Arial" w:hAnsi="Arial" w:cs="Arial"/>
-          <w:b/>
-          <w:bCs/>
-          <w:sz w:val="24"/>
-          <w:szCs w:val="24"/>
-          <w:u w:val="single"/>
-        </w:rPr>
-        <w:t>Woche 3:</w:t>
-      </w:r>
-      <w:r>
-        <w:rPr>
-          <w:rFonts w:ascii="Arial" w:hAnsi="Arial" w:cs="Arial"/>
-          <w:b/>
-          <w:bCs/>
-          <w:sz w:val="24"/>
-          <w:szCs w:val="24"/>
-          <w:u w:val="single"/>
-        </w:rPr>
-        <w:t xml:space="preserve"> </w:t>
-      </w:r>
-      <w:proofErr w:type="spellStart"/>
-      <w:r>
-        <w:rPr>
-          <w:rFonts w:ascii="Arial" w:hAnsi="Arial" w:cs="Arial"/>
-          <w:b/>
-          <w:bCs/>
-          <w:sz w:val="24"/>
-          <w:szCs w:val="24"/>
-          <w:u w:val="single"/>
-        </w:rPr>
-        <w:t>DatumXY</w:t>
-      </w:r>
-      <w:proofErr w:type="spellEnd"/>
-      <w:r>
-        <w:rPr>
-          <w:rFonts w:ascii="Arial" w:hAnsi="Arial" w:cs="Arial"/>
-          <w:b/>
-          <w:bCs/>
-          <w:sz w:val="24"/>
-          <w:szCs w:val="24"/>
-          <w:u w:val="single"/>
-        </w:rPr>
-        <w:t xml:space="preserve"> bis </w:t>
-      </w:r>
-      <w:proofErr w:type="spellStart"/>
-      <w:r>
-        <w:rPr>
-          <w:rFonts w:ascii="Arial" w:hAnsi="Arial" w:cs="Arial"/>
-          <w:b/>
-          <w:bCs/>
-          <w:sz w:val="24"/>
-          <w:szCs w:val="24"/>
-          <w:u w:val="single"/>
-        </w:rPr>
-        <w:t>DatumXY</w:t>
-      </w:r>
-      <w:proofErr w:type="spellEnd"/>
-    </w:p>
-    <w:p>
-      <w:pPr>
-        <w:rPr>
-          <w:rFonts w:ascii="Arial" w:hAnsi="Arial" w:cs="Arial"/>
-          <w:b/>
-          <w:bCs/>
-          <w:sz w:val="24"/>
-          <w:szCs w:val="24"/>
-          <w:u w:val="single"/>
-        </w:rPr>
-      </w:pPr>
-    </w:p>
-    <w:p>
-      <w:pPr>
-        <w:rPr>
-          <w:rFonts w:ascii="Arial" w:hAnsi="Arial" w:cs="Arial"/>
-          <w:sz w:val="24"/>
-          <w:szCs w:val="24"/>
-        </w:rPr>
-      </w:pPr>
-    </w:p>
-    <w:p>
-      <w:pPr>
-        <w:rPr>
-          <w:rFonts w:ascii="Arial" w:hAnsi="Arial" w:cs="Arial"/>
-          <w:b/>
-          <w:bCs/>
-          <w:sz w:val="24"/>
-          <w:szCs w:val="24"/>
-          <w:u w:val="single"/>
-        </w:rPr>
-      </w:pPr>
-      <w:r>
-        <w:rPr>
-          <w:rFonts w:ascii="Arial" w:hAnsi="Arial" w:cs="Arial"/>
-          <w:b/>
-          <w:bCs/>
-          <w:sz w:val="24"/>
-          <w:szCs w:val="24"/>
-          <w:u w:val="single"/>
-        </w:rPr>
-        <w:t>Woche 4:</w:t>
-      </w:r>
-      <w:r>
-        <w:rPr>
-          <w:rFonts w:ascii="Arial" w:hAnsi="Arial" w:cs="Arial"/>
-          <w:b/>
-          <w:bCs/>
-          <w:sz w:val="24"/>
-          <w:szCs w:val="24"/>
-          <w:u w:val="single"/>
-        </w:rPr>
-        <w:t xml:space="preserve"> </w:t>
-      </w:r>
-      <w:proofErr w:type="spellStart"/>
-      <w:r>
-        <w:rPr>
-          <w:rFonts w:ascii="Arial" w:hAnsi="Arial" w:cs="Arial"/>
-          <w:b/>
-          <w:bCs/>
-          <w:sz w:val="24"/>
-          <w:szCs w:val="24"/>
-          <w:u w:val="single"/>
-        </w:rPr>
-        <w:t>DatumXY</w:t>
-      </w:r>
-      <w:proofErr w:type="spellEnd"/>
-      <w:r>
-        <w:rPr>
-          <w:rFonts w:ascii="Arial" w:hAnsi="Arial" w:cs="Arial"/>
-          <w:b/>
-          <w:bCs/>
-          <w:sz w:val="24"/>
-          <w:szCs w:val="24"/>
-          <w:u w:val="single"/>
-        </w:rPr>
-        <w:t xml:space="preserve"> bis </w:t>
-      </w:r>
-      <w:proofErr w:type="spellStart"/>
-      <w:r>
-        <w:rPr>
-          <w:rFonts w:ascii="Arial" w:hAnsi="Arial" w:cs="Arial"/>
-          <w:b/>
-          <w:bCs/>
-          <w:sz w:val="24"/>
-          <w:szCs w:val="24"/>
-          <w:u w:val="single"/>
-        </w:rPr>
-        <w:t>DatumXY</w:t>
-      </w:r>
-      <w:proofErr w:type="spellEnd"/>
-      <w:r>
-        <w:rPr>
-          <w:rFonts w:ascii="Arial" w:hAnsi="Arial" w:cs="Arial"/>
-          <w:b/>
-          <w:bCs/>
-          <w:sz w:val="24"/>
-          <w:szCs w:val="24"/>
-          <w:u w:val="single"/>
-        </w:rPr>
-        <w:t xml:space="preserve"> </w:t>
+        <w:t>Fr 13.Dez</w:t>
       </w:r>
     </w:p>
     <w:p>
@@ -2265,7 +2317,7 @@
           <w:szCs w:val="28"/>
         </w:rPr>
       </w:pPr>
-      <w:bookmarkStart w:id="5" w:name="_Toc62560860"/>
+      <w:bookmarkStart w:id="4" w:name="_Toc62560860"/>
       <w:r>
         <w:rPr>
           <w:rFonts w:ascii="Arial" w:hAnsi="Arial" w:cs="Arial"/>
@@ -2278,7 +2330,7 @@
         <w:lastRenderedPageBreak/>
         <w:t>Vorläufig fertig gestelltes Projekt</w:t>
       </w:r>
-      <w:bookmarkEnd w:id="5"/>
+      <w:bookmarkEnd w:id="4"/>
     </w:p>
     <w:p>
       <w:pPr>
@@ -2298,7 +2350,17 @@
           <w:sz w:val="24"/>
           <w:szCs w:val="24"/>
         </w:rPr>
-        <w:t>Geschrieben von Max Mustermann</w:t>
+        <w:t xml:space="preserve">Geschrieben von </w:t>
+      </w:r>
+      <w:r>
+        <w:rPr>
+          <w:rFonts w:ascii="Arial" w:hAnsi="Arial" w:cs="Arial"/>
+          <w:i/>
+          <w:iCs/>
+          <w:sz w:val="24"/>
+          <w:szCs w:val="24"/>
+        </w:rPr>
+        <w:t>Yannick Schuler</w:t>
       </w:r>
     </w:p>
     <w:p>
@@ -2392,7 +2454,7 @@
           <w:szCs w:val="28"/>
         </w:rPr>
       </w:pPr>
-      <w:bookmarkStart w:id="6" w:name="_Toc62560861"/>
+      <w:bookmarkStart w:id="5" w:name="_Toc62560861"/>
       <w:r>
         <w:rPr>
           <w:rFonts w:ascii="Arial" w:hAnsi="Arial" w:cs="Arial"/>
@@ -2404,7 +2466,7 @@
         </w:rPr>
         <w:t>Fazit</w:t>
       </w:r>
-      <w:bookmarkEnd w:id="6"/>
+      <w:bookmarkEnd w:id="5"/>
     </w:p>
     <w:p>
       <w:pPr>
@@ -2424,7 +2486,17 @@
           <w:sz w:val="24"/>
           <w:szCs w:val="24"/>
         </w:rPr>
-        <w:t>Geschrieben von Max Mustermann</w:t>
+        <w:t xml:space="preserve">Geschrieben von </w:t>
+      </w:r>
+      <w:r>
+        <w:rPr>
+          <w:rFonts w:ascii="Arial" w:hAnsi="Arial" w:cs="Arial"/>
+          <w:i/>
+          <w:iCs/>
+          <w:sz w:val="24"/>
+          <w:szCs w:val="24"/>
+        </w:rPr>
+        <w:t>Peter Hennig</w:t>
       </w:r>
     </w:p>
     <w:p>
@@ -2628,7 +2700,7 @@
 </file>
 
 <file path=word/endnotes.xml><?xml version="1.0" encoding="utf-8"?>
-<w:endnotes xmlns:wpc="http://schemas.microsoft.com/office/word/2010/wordprocessingCanvas" xmlns:cx="http://schemas.microsoft.com/office/drawing/2014/chartex" xmlns:cx1="http://schemas.microsoft.com/office/drawing/2015/9/8/chartex" xmlns:cx2="http://schemas.microsoft.com/office/drawing/2015/10/21/chartex" xmlns:cx3="http://schemas.microsoft.com/office/drawing/2016/5/9/chartex" xmlns:cx4="http://schemas.microsoft.com/office/drawing/2016/5/10/chartex" xmlns:cx5="http://schemas.microsoft.com/office/drawing/2016/5/11/chartex" xmlns:cx6="http://schemas.microsoft.com/office/drawing/2016/5/12/chartex" xmlns:cx7="http://schemas.microsoft.com/office/drawing/2016/5/13/chartex" xmlns:cx8="http://schemas.microsoft.com/office/drawing/2016/5/14/chartex" xmlns:mc="http://schemas.openxmlformats.org/markup-compatibility/2006" xmlns:aink="http://schemas.microsoft.com/office/drawing/2016/ink" xmlns:am3d="http://schemas.microsoft.com/office/drawing/2017/model3d" xmlns:o="urn:schemas-microsoft-com:office:office" xmlns:r="http://schemas.openxmlformats.org/officeDocument/2006/relationships" xmlns:m="http://schemas.openxmlformats.org/officeDocument/2006/math" xmlns:v="urn:schemas-microsoft-com:vml" xmlns:wp14="http://schemas.microsoft.com/office/word/2010/wordprocessingDrawing" xmlns:wp="http://schemas.openxmlformats.org/drawingml/2006/wordprocessingDrawing" xmlns:w10="urn:schemas-microsoft-com:office:word" xmlns:w="http://schemas.openxmlformats.org/wordprocessingml/2006/main" xmlns:w14="http://schemas.microsoft.com/office/word/2010/wordml" xmlns:w15="http://schemas.microsoft.com/office/word/2012/wordml" xmlns:w16cid="http://schemas.microsoft.com/office/word/2016/wordml/cid" xmlns:w16se="http://schemas.microsoft.com/office/word/2015/wordml/symex" xmlns:wpg="http://schemas.microsoft.com/office/word/2010/wordprocessingGroup" xmlns:wpi="http://schemas.microsoft.com/office/word/2010/wordprocessingInk" xmlns:wne="http://schemas.microsoft.com/office/word/2006/wordml" xmlns:wps="http://schemas.microsoft.com/office/word/2010/wordprocessingShape" mc:Ignorable="w14 w15 w16se w16cid wp14">
+<w:endnotes xmlns:wpc="http://schemas.microsoft.com/office/word/2010/wordprocessingCanvas" xmlns:cx="http://schemas.microsoft.com/office/drawing/2014/chartex" xmlns:cx1="http://schemas.microsoft.com/office/drawing/2015/9/8/chartex" xmlns:cx2="http://schemas.microsoft.com/office/drawing/2015/10/21/chartex" xmlns:cx3="http://schemas.microsoft.com/office/drawing/2016/5/9/chartex" xmlns:cx4="http://schemas.microsoft.com/office/drawing/2016/5/10/chartex" xmlns:cx5="http://schemas.microsoft.com/office/drawing/2016/5/11/chartex" xmlns:cx6="http://schemas.microsoft.com/office/drawing/2016/5/12/chartex" xmlns:cx7="http://schemas.microsoft.com/office/drawing/2016/5/13/chartex" xmlns:cx8="http://schemas.microsoft.com/office/drawing/2016/5/14/chartex" xmlns:mc="http://schemas.openxmlformats.org/markup-compatibility/2006" xmlns:aink="http://schemas.microsoft.com/office/drawing/2016/ink" xmlns:am3d="http://schemas.microsoft.com/office/drawing/2017/model3d" xmlns:o="urn:schemas-microsoft-com:office:office" xmlns:oel="http://schemas.microsoft.com/office/2019/extlst" xmlns:r="http://schemas.openxmlformats.org/officeDocument/2006/relationships" xmlns:m="http://schemas.openxmlformats.org/officeDocument/2006/math" xmlns:v="urn:schemas-microsoft-com:vml" xmlns:wp14="http://schemas.microsoft.com/office/word/2010/wordprocessingDrawing" xmlns:wp="http://schemas.openxmlformats.org/drawingml/2006/wordprocessingDrawing" xmlns:w10="urn:schemas-microsoft-com:office:word" xmlns:w="http://schemas.openxmlformats.org/wordprocessingml/2006/main" xmlns:w14="http://schemas.microsoft.com/office/word/2010/wordml" xmlns:w15="http://schemas.microsoft.com/office/word/2012/wordml" xmlns:w16cex="http://schemas.microsoft.com/office/word/2018/wordml/cex" xmlns:w16cid="http://schemas.microsoft.com/office/word/2016/wordml/cid" xmlns:w16="http://schemas.microsoft.com/office/word/2018/wordml" xmlns:w16sdtdh="http://schemas.microsoft.com/office/word/2020/wordml/sdtdatahash" xmlns:w16se="http://schemas.microsoft.com/office/word/2015/wordml/symex" xmlns:wpg="http://schemas.microsoft.com/office/word/2010/wordprocessingGroup" xmlns:wpi="http://schemas.microsoft.com/office/word/2010/wordprocessingInk" xmlns:wne="http://schemas.microsoft.com/office/word/2006/wordml" xmlns:wps="http://schemas.microsoft.com/office/word/2010/wordprocessingShape" mc:Ignorable="w14 w15 w16se w16cid w16 w16cex w16sdtdh wp14">
   <w:endnote w:type="separator" w:id="-1">
     <w:p>
       <w:pPr>
@@ -2653,7 +2725,7 @@
 </file>
 
 <file path=word/footer1.xml><?xml version="1.0" encoding="utf-8"?>
-<w:ftr xmlns:wpc="http://schemas.microsoft.com/office/word/2010/wordprocessingCanvas" xmlns:cx="http://schemas.microsoft.com/office/drawing/2014/chartex" xmlns:cx1="http://schemas.microsoft.com/office/drawing/2015/9/8/chartex" xmlns:cx2="http://schemas.microsoft.com/office/drawing/2015/10/21/chartex" xmlns:cx3="http://schemas.microsoft.com/office/drawing/2016/5/9/chartex" xmlns:cx4="http://schemas.microsoft.com/office/drawing/2016/5/10/chartex" xmlns:cx5="http://schemas.microsoft.com/office/drawing/2016/5/11/chartex" xmlns:cx6="http://schemas.microsoft.com/office/drawing/2016/5/12/chartex" xmlns:cx7="http://schemas.microsoft.com/office/drawing/2016/5/13/chartex" xmlns:cx8="http://schemas.microsoft.com/office/drawing/2016/5/14/chartex" xmlns:mc="http://schemas.openxmlformats.org/markup-compatibility/2006" xmlns:aink="http://schemas.microsoft.com/office/drawing/2016/ink" xmlns:am3d="http://schemas.microsoft.com/office/drawing/2017/model3d" xmlns:o="urn:schemas-microsoft-com:office:office" xmlns:r="http://schemas.openxmlformats.org/officeDocument/2006/relationships" xmlns:m="http://schemas.openxmlformats.org/officeDocument/2006/math" xmlns:v="urn:schemas-microsoft-com:vml" xmlns:wp14="http://schemas.microsoft.com/office/word/2010/wordprocessingDrawing" xmlns:wp="http://schemas.openxmlformats.org/drawingml/2006/wordprocessingDrawing" xmlns:w10="urn:schemas-microsoft-com:office:word" xmlns:w="http://schemas.openxmlformats.org/wordprocessingml/2006/main" xmlns:w14="http://schemas.microsoft.com/office/word/2010/wordml" xmlns:w15="http://schemas.microsoft.com/office/word/2012/wordml" xmlns:w16cid="http://schemas.microsoft.com/office/word/2016/wordml/cid" xmlns:w16se="http://schemas.microsoft.com/office/word/2015/wordml/symex" xmlns:wpg="http://schemas.microsoft.com/office/word/2010/wordprocessingGroup" xmlns:wpi="http://schemas.microsoft.com/office/word/2010/wordprocessingInk" xmlns:wne="http://schemas.microsoft.com/office/word/2006/wordml" xmlns:wps="http://schemas.microsoft.com/office/word/2010/wordprocessingShape" mc:Ignorable="w14 w15 w16se w16cid wp14">
+<w:ftr xmlns:wpc="http://schemas.microsoft.com/office/word/2010/wordprocessingCanvas" xmlns:cx="http://schemas.microsoft.com/office/drawing/2014/chartex" xmlns:cx1="http://schemas.microsoft.com/office/drawing/2015/9/8/chartex" xmlns:cx2="http://schemas.microsoft.com/office/drawing/2015/10/21/chartex" xmlns:cx3="http://schemas.microsoft.com/office/drawing/2016/5/9/chartex" xmlns:cx4="http://schemas.microsoft.com/office/drawing/2016/5/10/chartex" xmlns:cx5="http://schemas.microsoft.com/office/drawing/2016/5/11/chartex" xmlns:cx6="http://schemas.microsoft.com/office/drawing/2016/5/12/chartex" xmlns:cx7="http://schemas.microsoft.com/office/drawing/2016/5/13/chartex" xmlns:cx8="http://schemas.microsoft.com/office/drawing/2016/5/14/chartex" xmlns:mc="http://schemas.openxmlformats.org/markup-compatibility/2006" xmlns:aink="http://schemas.microsoft.com/office/drawing/2016/ink" xmlns:am3d="http://schemas.microsoft.com/office/drawing/2017/model3d" xmlns:o="urn:schemas-microsoft-com:office:office" xmlns:oel="http://schemas.microsoft.com/office/2019/extlst" xmlns:r="http://schemas.openxmlformats.org/officeDocument/2006/relationships" xmlns:m="http://schemas.openxmlformats.org/officeDocument/2006/math" xmlns:v="urn:schemas-microsoft-com:vml" xmlns:wp14="http://schemas.microsoft.com/office/word/2010/wordprocessingDrawing" xmlns:wp="http://schemas.openxmlformats.org/drawingml/2006/wordprocessingDrawing" xmlns:w10="urn:schemas-microsoft-com:office:word" xmlns:w="http://schemas.openxmlformats.org/wordprocessingml/2006/main" xmlns:w14="http://schemas.microsoft.com/office/word/2010/wordml" xmlns:w15="http://schemas.microsoft.com/office/word/2012/wordml" xmlns:w16cex="http://schemas.microsoft.com/office/word/2018/wordml/cex" xmlns:w16cid="http://schemas.microsoft.com/office/word/2016/wordml/cid" xmlns:w16="http://schemas.microsoft.com/office/word/2018/wordml" xmlns:w16sdtdh="http://schemas.microsoft.com/office/word/2020/wordml/sdtdatahash" xmlns:w16se="http://schemas.microsoft.com/office/word/2015/wordml/symex" xmlns:wpg="http://schemas.microsoft.com/office/word/2010/wordprocessingGroup" xmlns:wpi="http://schemas.microsoft.com/office/word/2010/wordprocessingInk" xmlns:wne="http://schemas.microsoft.com/office/word/2006/wordml" xmlns:wps="http://schemas.microsoft.com/office/word/2010/wordprocessingShape" mc:Ignorable="w14 w15 w16se w16cid w16 w16cex w16sdtdh wp14">
   <w:sdt>
     <w:sdtPr>
       <w:id w:val="-795837957"/>
@@ -2696,7 +2768,7 @@
 </file>
 
 <file path=word/footnotes.xml><?xml version="1.0" encoding="utf-8"?>
-<w:footnotes xmlns:wpc="http://schemas.microsoft.com/office/word/2010/wordprocessingCanvas" xmlns:cx="http://schemas.microsoft.com/office/drawing/2014/chartex" xmlns:cx1="http://schemas.microsoft.com/office/drawing/2015/9/8/chartex" xmlns:cx2="http://schemas.microsoft.com/office/drawing/2015/10/21/chartex" xmlns:cx3="http://schemas.microsoft.com/office/drawing/2016/5/9/chartex" xmlns:cx4="http://schemas.microsoft.com/office/drawing/2016/5/10/chartex" xmlns:cx5="http://schemas.microsoft.com/office/drawing/2016/5/11/chartex" xmlns:cx6="http://schemas.microsoft.com/office/drawing/2016/5/12/chartex" xmlns:cx7="http://schemas.microsoft.com/office/drawing/2016/5/13/chartex" xmlns:cx8="http://schemas.microsoft.com/office/drawing/2016/5/14/chartex" xmlns:mc="http://schemas.openxmlformats.org/markup-compatibility/2006" xmlns:aink="http://schemas.microsoft.com/office/drawing/2016/ink" xmlns:am3d="http://schemas.microsoft.com/office/drawing/2017/model3d" xmlns:o="urn:schemas-microsoft-com:office:office" xmlns:r="http://schemas.openxmlformats.org/officeDocument/2006/relationships" xmlns:m="http://schemas.openxmlformats.org/officeDocument/2006/math" xmlns:v="urn:schemas-microsoft-com:vml" xmlns:wp14="http://schemas.microsoft.com/office/word/2010/wordprocessingDrawing" xmlns:wp="http://schemas.openxmlformats.org/drawingml/2006/wordprocessingDrawing" xmlns:w10="urn:schemas-microsoft-com:office:word" xmlns:w="http://schemas.openxmlformats.org/wordprocessingml/2006/main" xmlns:w14="http://schemas.microsoft.com/office/word/2010/wordml" xmlns:w15="http://schemas.microsoft.com/office/word/2012/wordml" xmlns:w16cid="http://schemas.microsoft.com/office/word/2016/wordml/cid" xmlns:w16se="http://schemas.microsoft.com/office/word/2015/wordml/symex" xmlns:wpg="http://schemas.microsoft.com/office/word/2010/wordprocessingGroup" xmlns:wpi="http://schemas.microsoft.com/office/word/2010/wordprocessingInk" xmlns:wne="http://schemas.microsoft.com/office/word/2006/wordml" xmlns:wps="http://schemas.microsoft.com/office/word/2010/wordprocessingShape" mc:Ignorable="w14 w15 w16se w16cid wp14">
+<w:footnotes xmlns:wpc="http://schemas.microsoft.com/office/word/2010/wordprocessingCanvas" xmlns:cx="http://schemas.microsoft.com/office/drawing/2014/chartex" xmlns:cx1="http://schemas.microsoft.com/office/drawing/2015/9/8/chartex" xmlns:cx2="http://schemas.microsoft.com/office/drawing/2015/10/21/chartex" xmlns:cx3="http://schemas.microsoft.com/office/drawing/2016/5/9/chartex" xmlns:cx4="http://schemas.microsoft.com/office/drawing/2016/5/10/chartex" xmlns:cx5="http://schemas.microsoft.com/office/drawing/2016/5/11/chartex" xmlns:cx6="http://schemas.microsoft.com/office/drawing/2016/5/12/chartex" xmlns:cx7="http://schemas.microsoft.com/office/drawing/2016/5/13/chartex" xmlns:cx8="http://schemas.microsoft.com/office/drawing/2016/5/14/chartex" xmlns:mc="http://schemas.openxmlformats.org/markup-compatibility/2006" xmlns:aink="http://schemas.microsoft.com/office/drawing/2016/ink" xmlns:am3d="http://schemas.microsoft.com/office/drawing/2017/model3d" xmlns:o="urn:schemas-microsoft-com:office:office" xmlns:oel="http://schemas.microsoft.com/office/2019/extlst" xmlns:r="http://schemas.openxmlformats.org/officeDocument/2006/relationships" xmlns:m="http://schemas.openxmlformats.org/officeDocument/2006/math" xmlns:v="urn:schemas-microsoft-com:vml" xmlns:wp14="http://schemas.microsoft.com/office/word/2010/wordprocessingDrawing" xmlns:wp="http://schemas.openxmlformats.org/drawingml/2006/wordprocessingDrawing" xmlns:w10="urn:schemas-microsoft-com:office:word" xmlns:w="http://schemas.openxmlformats.org/wordprocessingml/2006/main" xmlns:w14="http://schemas.microsoft.com/office/word/2010/wordml" xmlns:w15="http://schemas.microsoft.com/office/word/2012/wordml" xmlns:w16cex="http://schemas.microsoft.com/office/word/2018/wordml/cex" xmlns:w16cid="http://schemas.microsoft.com/office/word/2016/wordml/cid" xmlns:w16="http://schemas.microsoft.com/office/word/2018/wordml" xmlns:w16sdtdh="http://schemas.microsoft.com/office/word/2020/wordml/sdtdatahash" xmlns:w16se="http://schemas.microsoft.com/office/word/2015/wordml/symex" xmlns:wpg="http://schemas.microsoft.com/office/word/2010/wordprocessingGroup" xmlns:wpi="http://schemas.microsoft.com/office/word/2010/wordprocessingInk" xmlns:wne="http://schemas.microsoft.com/office/word/2006/wordml" xmlns:wps="http://schemas.microsoft.com/office/word/2010/wordprocessingShape" mc:Ignorable="w14 w15 w16se w16cid w16 w16cex w16sdtdh wp14">
   <w:footnote w:type="separator" w:id="-1">
     <w:p>
       <w:pPr>
@@ -2721,7 +2793,7 @@
 </file>
 
 <file path=word/numbering.xml><?xml version="1.0" encoding="utf-8"?>
-<w:numbering xmlns:wpc="http://schemas.microsoft.com/office/word/2010/wordprocessingCanvas" xmlns:cx="http://schemas.microsoft.com/office/drawing/2014/chartex" xmlns:cx1="http://schemas.microsoft.com/office/drawing/2015/9/8/chartex" xmlns:cx2="http://schemas.microsoft.com/office/drawing/2015/10/21/chartex" xmlns:cx3="http://schemas.microsoft.com/office/drawing/2016/5/9/chartex" xmlns:cx4="http://schemas.microsoft.com/office/drawing/2016/5/10/chartex" xmlns:cx5="http://schemas.microsoft.com/office/drawing/2016/5/11/chartex" xmlns:cx6="http://schemas.microsoft.com/office/drawing/2016/5/12/chartex" xmlns:cx7="http://schemas.microsoft.com/office/drawing/2016/5/13/chartex" xmlns:cx8="http://schemas.microsoft.com/office/drawing/2016/5/14/chartex" xmlns:mc="http://schemas.openxmlformats.org/markup-compatibility/2006" xmlns:aink="http://schemas.microsoft.com/office/drawing/2016/ink" xmlns:am3d="http://schemas.microsoft.com/office/drawing/2017/model3d" xmlns:o="urn:schemas-microsoft-com:office:office" xmlns:r="http://schemas.openxmlformats.org/officeDocument/2006/relationships" xmlns:m="http://schemas.openxmlformats.org/officeDocument/2006/math" xmlns:v="urn:schemas-microsoft-com:vml" xmlns:wp14="http://schemas.microsoft.com/office/word/2010/wordprocessingDrawing" xmlns:wp="http://schemas.openxmlformats.org/drawingml/2006/wordprocessingDrawing" xmlns:w10="urn:schemas-microsoft-com:office:word" xmlns:w="http://schemas.openxmlformats.org/wordprocessingml/2006/main" xmlns:w14="http://schemas.microsoft.com/office/word/2010/wordml" xmlns:w15="http://schemas.microsoft.com/office/word/2012/wordml" xmlns:w16cid="http://schemas.microsoft.com/office/word/2016/wordml/cid" xmlns:w16se="http://schemas.microsoft.com/office/word/2015/wordml/symex" xmlns:wpg="http://schemas.microsoft.com/office/word/2010/wordprocessingGroup" xmlns:wpi="http://schemas.microsoft.com/office/word/2010/wordprocessingInk" xmlns:wne="http://schemas.microsoft.com/office/word/2006/wordml" xmlns:wps="http://schemas.microsoft.com/office/word/2010/wordprocessingShape" mc:Ignorable="w14 w15 w16se w16cid wp14">
+<w:numbering xmlns:wpc="http://schemas.microsoft.com/office/word/2010/wordprocessingCanvas" xmlns:cx="http://schemas.microsoft.com/office/drawing/2014/chartex" xmlns:cx1="http://schemas.microsoft.com/office/drawing/2015/9/8/chartex" xmlns:cx2="http://schemas.microsoft.com/office/drawing/2015/10/21/chartex" xmlns:cx3="http://schemas.microsoft.com/office/drawing/2016/5/9/chartex" xmlns:cx4="http://schemas.microsoft.com/office/drawing/2016/5/10/chartex" xmlns:cx5="http://schemas.microsoft.com/office/drawing/2016/5/11/chartex" xmlns:cx6="http://schemas.microsoft.com/office/drawing/2016/5/12/chartex" xmlns:cx7="http://schemas.microsoft.com/office/drawing/2016/5/13/chartex" xmlns:cx8="http://schemas.microsoft.com/office/drawing/2016/5/14/chartex" xmlns:mc="http://schemas.openxmlformats.org/markup-compatibility/2006" xmlns:aink="http://schemas.microsoft.com/office/drawing/2016/ink" xmlns:am3d="http://schemas.microsoft.com/office/drawing/2017/model3d" xmlns:o="urn:schemas-microsoft-com:office:office" xmlns:oel="http://schemas.microsoft.com/office/2019/extlst" xmlns:r="http://schemas.openxmlformats.org/officeDocument/2006/relationships" xmlns:m="http://schemas.openxmlformats.org/officeDocument/2006/math" xmlns:v="urn:schemas-microsoft-com:vml" xmlns:wp14="http://schemas.microsoft.com/office/word/2010/wordprocessingDrawing" xmlns:wp="http://schemas.openxmlformats.org/drawingml/2006/wordprocessingDrawing" xmlns:w10="urn:schemas-microsoft-com:office:word" xmlns:w="http://schemas.openxmlformats.org/wordprocessingml/2006/main" xmlns:w14="http://schemas.microsoft.com/office/word/2010/wordml" xmlns:w15="http://schemas.microsoft.com/office/word/2012/wordml" xmlns:w16cex="http://schemas.microsoft.com/office/word/2018/wordml/cex" xmlns:w16cid="http://schemas.microsoft.com/office/word/2016/wordml/cid" xmlns:w16="http://schemas.microsoft.com/office/word/2018/wordml" xmlns:w16sdtdh="http://schemas.microsoft.com/office/word/2020/wordml/sdtdatahash" xmlns:w16se="http://schemas.microsoft.com/office/word/2015/wordml/symex" xmlns:wpg="http://schemas.microsoft.com/office/word/2010/wordprocessingGroup" xmlns:wpi="http://schemas.microsoft.com/office/word/2010/wordprocessingInk" xmlns:wne="http://schemas.microsoft.com/office/word/2006/wordml" xmlns:wps="http://schemas.microsoft.com/office/word/2010/wordprocessingShape" mc:Ignorable="w14 w15 w16se w16cid w16 w16cex w16sdtdh wp14">
   <w:abstractNum w:abstractNumId="0" w15:restartNumberingAfterBreak="0">
     <w:nsid w:val="039521A9"/>
     <w:multiLevelType w:val="multilevel"/>
@@ -2844,6 +2916,118 @@
     </w:lvl>
   </w:abstractNum>
   <w:abstractNum w:abstractNumId="1" w15:restartNumberingAfterBreak="0">
+    <w:nsid w:val="35EC6CB3"/>
+    <w:multiLevelType w:val="hybridMultilevel"/>
+    <w:tmpl w:val="35928CBE"/>
+    <w:lvl w:ilvl="0" w:tplc="4FD8A876">
+      <w:numFmt w:val="bullet"/>
+      <w:lvlText w:val="-"/>
+      <w:lvlJc w:val="left"/>
+      <w:pPr>
+        <w:ind w:left="720" w:hanging="360"/>
+      </w:pPr>
+      <w:rPr>
+        <w:rFonts w:ascii="Arial" w:eastAsiaTheme="minorHAnsi" w:hAnsi="Arial" w:cs="Arial" w:hint="default"/>
+      </w:rPr>
+    </w:lvl>
+    <w:lvl w:ilvl="1" w:tplc="04070003" w:tentative="1">
+      <w:start w:val="1"/>
+      <w:numFmt w:val="bullet"/>
+      <w:lvlText w:val="o"/>
+      <w:lvlJc w:val="left"/>
+      <w:pPr>
+        <w:ind w:left="1440" w:hanging="360"/>
+      </w:pPr>
+      <w:rPr>
+        <w:rFonts w:ascii="Courier New" w:hAnsi="Courier New" w:cs="Courier New" w:hint="default"/>
+      </w:rPr>
+    </w:lvl>
+    <w:lvl w:ilvl="2" w:tplc="04070005" w:tentative="1">
+      <w:start w:val="1"/>
+      <w:numFmt w:val="bullet"/>
+      <w:lvlText w:val=""/>
+      <w:lvlJc w:val="left"/>
+      <w:pPr>
+        <w:ind w:left="2160" w:hanging="360"/>
+      </w:pPr>
+      <w:rPr>
+        <w:rFonts w:ascii="Wingdings" w:hAnsi="Wingdings" w:hint="default"/>
+      </w:rPr>
+    </w:lvl>
+    <w:lvl w:ilvl="3" w:tplc="04070001" w:tentative="1">
+      <w:start w:val="1"/>
+      <w:numFmt w:val="bullet"/>
+      <w:lvlText w:val=""/>
+      <w:lvlJc w:val="left"/>
+      <w:pPr>
+        <w:ind w:left="2880" w:hanging="360"/>
+      </w:pPr>
+      <w:rPr>
+        <w:rFonts w:ascii="Symbol" w:hAnsi="Symbol" w:hint="default"/>
+      </w:rPr>
+    </w:lvl>
+    <w:lvl w:ilvl="4" w:tplc="04070003" w:tentative="1">
+      <w:start w:val="1"/>
+      <w:numFmt w:val="bullet"/>
+      <w:lvlText w:val="o"/>
+      <w:lvlJc w:val="left"/>
+      <w:pPr>
+        <w:ind w:left="3600" w:hanging="360"/>
+      </w:pPr>
+      <w:rPr>
+        <w:rFonts w:ascii="Courier New" w:hAnsi="Courier New" w:cs="Courier New" w:hint="default"/>
+      </w:rPr>
+    </w:lvl>
+    <w:lvl w:ilvl="5" w:tplc="04070005" w:tentative="1">
+      <w:start w:val="1"/>
+      <w:numFmt w:val="bullet"/>
+      <w:lvlText w:val=""/>
+      <w:lvlJc w:val="left"/>
+      <w:pPr>
+        <w:ind w:left="4320" w:hanging="360"/>
+      </w:pPr>
+      <w:rPr>
+        <w:rFonts w:ascii="Wingdings" w:hAnsi="Wingdings" w:hint="default"/>
+      </w:rPr>
+    </w:lvl>
+    <w:lvl w:ilvl="6" w:tplc="04070001" w:tentative="1">
+      <w:start w:val="1"/>
+      <w:numFmt w:val="bullet"/>
+      <w:lvlText w:val=""/>
+      <w:lvlJc w:val="left"/>
+      <w:pPr>
+        <w:ind w:left="5040" w:hanging="360"/>
+      </w:pPr>
+      <w:rPr>
+        <w:rFonts w:ascii="Symbol" w:hAnsi="Symbol" w:hint="default"/>
+      </w:rPr>
+    </w:lvl>
+    <w:lvl w:ilvl="7" w:tplc="04070003" w:tentative="1">
+      <w:start w:val="1"/>
+      <w:numFmt w:val="bullet"/>
+      <w:lvlText w:val="o"/>
+      <w:lvlJc w:val="left"/>
+      <w:pPr>
+        <w:ind w:left="5760" w:hanging="360"/>
+      </w:pPr>
+      <w:rPr>
+        <w:rFonts w:ascii="Courier New" w:hAnsi="Courier New" w:cs="Courier New" w:hint="default"/>
+      </w:rPr>
+    </w:lvl>
+    <w:lvl w:ilvl="8" w:tplc="04070005" w:tentative="1">
+      <w:start w:val="1"/>
+      <w:numFmt w:val="bullet"/>
+      <w:lvlText w:val=""/>
+      <w:lvlJc w:val="left"/>
+      <w:pPr>
+        <w:ind w:left="6480" w:hanging="360"/>
+      </w:pPr>
+      <w:rPr>
+        <w:rFonts w:ascii="Wingdings" w:hAnsi="Wingdings" w:hint="default"/>
+      </w:rPr>
+    </w:lvl>
+  </w:abstractNum>
+  <w:abstractNum w:abstractNumId="2" w15:restartNumberingAfterBreak="0">
     <w:nsid w:val="5CB5607E"/>
     <w:multiLevelType w:val="multilevel"/>
     <w:tmpl w:val="1E16A9A6"/>
@@ -2956,7 +3140,7 @@
       </w:rPr>
     </w:lvl>
   </w:abstractNum>
-  <w:abstractNum w:abstractNumId="2" w15:restartNumberingAfterBreak="0">
+  <w:abstractNum w:abstractNumId="3" w15:restartNumberingAfterBreak="0">
     <w:nsid w:val="68DB6F62"/>
     <w:multiLevelType w:val="multilevel"/>
     <w:tmpl w:val="97CACFD4"/>
@@ -3069,20 +3253,23 @@
       </w:rPr>
     </w:lvl>
   </w:abstractNum>
-  <w:num w:numId="1">
+  <w:num w:numId="1" w16cid:durableId="693961384">
     <w:abstractNumId w:val="0"/>
   </w:num>
-  <w:num w:numId="2">
+  <w:num w:numId="2" w16cid:durableId="1290864799">
+    <w:abstractNumId w:val="3"/>
+  </w:num>
+  <w:num w:numId="3" w16cid:durableId="1505780917">
     <w:abstractNumId w:val="2"/>
   </w:num>
-  <w:num w:numId="3">
+  <w:num w:numId="4" w16cid:durableId="469245597">
     <w:abstractNumId w:val="1"/>
   </w:num>
 </w:numbering>
 </file>
 
 <file path=word/styles.xml><?xml version="1.0" encoding="utf-8"?>
-<w:styles xmlns:mc="http://schemas.openxmlformats.org/markup-compatibility/2006" xmlns:r="http://schemas.openxmlformats.org/officeDocument/2006/relationships" xmlns:w="http://schemas.openxmlformats.org/wordprocessingml/2006/main" xmlns:w14="http://schemas.microsoft.com/office/word/2010/wordml" xmlns:w15="http://schemas.microsoft.com/office/word/2012/wordml" xmlns:w16cid="http://schemas.microsoft.com/office/word/2016/wordml/cid" xmlns:w16se="http://schemas.microsoft.com/office/word/2015/wordml/symex" mc:Ignorable="w14 w15 w16se w16cid">
+<w:styles xmlns:mc="http://schemas.openxmlformats.org/markup-compatibility/2006" xmlns:r="http://schemas.openxmlformats.org/officeDocument/2006/relationships" xmlns:w="http://schemas.openxmlformats.org/wordprocessingml/2006/main" xmlns:w14="http://schemas.microsoft.com/office/word/2010/wordml" xmlns:w15="http://schemas.microsoft.com/office/word/2012/wordml" xmlns:w16cex="http://schemas.microsoft.com/office/word/2018/wordml/cex" xmlns:w16cid="http://schemas.microsoft.com/office/word/2016/wordml/cid" xmlns:w16="http://schemas.microsoft.com/office/word/2018/wordml" xmlns:w16sdtdh="http://schemas.microsoft.com/office/word/2020/wordml/sdtdatahash" xmlns:w16se="http://schemas.microsoft.com/office/word/2015/wordml/symex" mc:Ignorable="w14 w15 w16se w16cid w16 w16cex w16sdtdh">
   <w:docDefaults>
     <w:rPrDefault>
       <w:rPr>
@@ -3098,7 +3285,7 @@
       </w:pPr>
     </w:pPrDefault>
   </w:docDefaults>
-  <w:latentStyles w:defLockedState="0" w:defUIPriority="99" w:defSemiHidden="0" w:defUnhideWhenUsed="0" w:defQFormat="0" w:count="375">
+  <w:latentStyles w:defLockedState="0" w:defUIPriority="99" w:defSemiHidden="0" w:defUnhideWhenUsed="0" w:defQFormat="0" w:count="376">
     <w:lsdException w:name="Normal" w:uiPriority="0" w:qFormat="1"/>
     <w:lsdException w:name="heading 1" w:uiPriority="9" w:qFormat="1"/>
     <w:lsdException w:name="heading 2" w:semiHidden="1" w:uiPriority="9" w:unhideWhenUsed="1" w:qFormat="1"/>
@@ -3204,7 +3391,6 @@
     <w:lsdException w:name="HTML Sample" w:semiHidden="1" w:unhideWhenUsed="1"/>
     <w:lsdException w:name="HTML Typewriter" w:semiHidden="1" w:unhideWhenUsed="1"/>
     <w:lsdException w:name="HTML Variable" w:semiHidden="1" w:unhideWhenUsed="1"/>
-    <w:lsdException w:name="Normal Table" w:semiHidden="1" w:unhideWhenUsed="1"/>
     <w:lsdException w:name="annotation subject" w:semiHidden="1" w:unhideWhenUsed="1"/>
     <w:lsdException w:name="No List" w:semiHidden="1" w:unhideWhenUsed="1"/>
     <w:lsdException w:name="Outline List 1" w:semiHidden="1" w:unhideWhenUsed="1"/>
@@ -3251,10 +3437,8 @@
     <w:lsdException w:name="Table Subtle 2" w:semiHidden="1" w:unhideWhenUsed="1"/>
     <w:lsdException w:name="Table Web 1" w:semiHidden="1" w:unhideWhenUsed="1"/>
     <w:lsdException w:name="Table Web 2" w:semiHidden="1" w:unhideWhenUsed="1"/>
-    <w:lsdException w:name="Table Web 3" w:semiHidden="1" w:unhideWhenUsed="1"/>
     <w:lsdException w:name="Balloon Text" w:semiHidden="1" w:unhideWhenUsed="1"/>
     <w:lsdException w:name="Table Grid" w:uiPriority="39"/>
-    <w:lsdException w:name="Table Theme" w:semiHidden="1" w:unhideWhenUsed="1"/>
     <w:lsdException w:name="Placeholder Text" w:semiHidden="1"/>
     <w:lsdException w:name="No Spacing" w:uiPriority="1" w:qFormat="1"/>
     <w:lsdException w:name="Light Shading" w:uiPriority="60"/>
@@ -3474,6 +3658,7 @@
     <w:lsdException w:name="Smart Hyperlink" w:semiHidden="1" w:unhideWhenUsed="1"/>
     <w:lsdException w:name="Hashtag" w:semiHidden="1" w:unhideWhenUsed="1"/>
     <w:lsdException w:name="Unresolved Mention" w:semiHidden="1" w:unhideWhenUsed="1"/>
+    <w:lsdException w:name="Smart Link" w:semiHidden="1" w:unhideWhenUsed="1"/>
   </w:latentStyles>
   <w:style w:type="paragraph" w:default="1" w:styleId="Standard">
     <w:name w:val="Normal"/>

</xml_diff>